<commit_message>
document d analyse v 0.1
</commit_message>
<xml_diff>
--- a/Document d'analyse.docx
+++ b/Document d'analyse.docx
@@ -627,18 +627,8 @@
                                         <w:sz w:val="72"/>
                                         <w:szCs w:val="72"/>
                                       </w:rPr>
-                                      <w:t xml:space="preserve"> : </w:t>
+                                      <w:t> : PintEdit</w:t>
                                     </w:r>
-                                    <w:proofErr w:type="spellStart"/>
-                                    <w:r>
-                                      <w:rPr>
-                                        <w:color w:val="385623" w:themeColor="accent6" w:themeShade="80"/>
-                                        <w:sz w:val="72"/>
-                                        <w:szCs w:val="72"/>
-                                      </w:rPr>
-                                      <w:t>PintEdit</w:t>
-                                    </w:r>
-                                    <w:proofErr w:type="spellEnd"/>
                                   </w:p>
                                 </w:sdtContent>
                               </w:sdt>
@@ -778,20 +768,14 @@
       <w:r>
         <w:t xml:space="preserve"> des images en lien avec la nature. Des gabarits de site nous ont été préalablement fournis et les données seront stockées dans un fichier </w:t>
       </w:r>
-      <w:proofErr w:type="gramStart"/>
-      <w:r>
-        <w:t>« .</w:t>
-      </w:r>
-      <w:proofErr w:type="spellStart"/>
-      <w:r>
-        <w:t>json</w:t>
-      </w:r>
-      <w:proofErr w:type="spellEnd"/>
-      <w:proofErr w:type="gramEnd"/>
+      <w:r>
+        <w:t>«. Json</w:t>
+      </w:r>
       <w:r>
         <w:t xml:space="preserve"> ». </w:t>
       </w:r>
     </w:p>
+    <w:p/>
     <w:p>
       <w:pPr>
         <w:pStyle w:val="Titre1"/>
@@ -809,7 +793,7 @@
         </w:rPr>
         <w:drawing>
           <wp:inline distT="0" distB="0" distL="0" distR="0">
-            <wp:extent cx="5760720" cy="5143500"/>
+            <wp:extent cx="6422136" cy="5734050"/>
             <wp:effectExtent l="0" t="0" r="0" b="0"/>
             <wp:docPr id="1" name="Image 1"/>
             <wp:cNvGraphicFramePr>
@@ -837,7 +821,7 @@
                   <pic:spPr>
                     <a:xfrm>
                       <a:off x="0" y="0"/>
-                      <a:ext cx="5760720" cy="5143500"/>
+                      <a:ext cx="6428560" cy="5739786"/>
                     </a:xfrm>
                     <a:prstGeom prst="rect">
                       <a:avLst/>
@@ -872,16 +856,9 @@
       <w:r>
         <w:t xml:space="preserve">Les données qui seront présentées dans le </w:t>
       </w:r>
-      <w:proofErr w:type="gramStart"/>
-      <w:r>
-        <w:t>fichier .</w:t>
-      </w:r>
-      <w:proofErr w:type="spellStart"/>
-      <w:r>
-        <w:t>json</w:t>
-      </w:r>
-      <w:proofErr w:type="spellEnd"/>
-      <w:proofErr w:type="gramEnd"/>
+      <w:r>
+        <w:t>fichier. Json</w:t>
+      </w:r>
       <w:r>
         <w:t xml:space="preserve"> sont les suivantes :</w:t>
       </w:r>
@@ -921,19 +898,12 @@
           <w:numId w:val="2"/>
         </w:numPr>
       </w:pPr>
-      <w:proofErr w:type="spellStart"/>
-      <w:r>
-        <w:t>Password</w:t>
-      </w:r>
-      <w:proofErr w:type="spellEnd"/>
-      <w:r>
-        <w:t xml:space="preserve"> (</w:t>
-      </w:r>
-      <w:proofErr w:type="spellStart"/>
-      <w:r>
-        <w:t>hashé</w:t>
-      </w:r>
-      <w:proofErr w:type="spellEnd"/>
+      <w:r>
+        <w:t>Password (</w:t>
+      </w:r>
+      <w:r>
+        <w:t>haché</w:t>
+      </w:r>
       <w:r>
         <w:t>)</w:t>
       </w:r>
@@ -1019,7 +989,13 @@
         <w:t>Auteur</w:t>
       </w:r>
       <w:r>
-        <w:t xml:space="preserve"> (automatique)</w:t>
+        <w:t xml:space="preserve"> (automatique</w:t>
+      </w:r>
+      <w:r>
+        <w:t xml:space="preserve"> Pseudo</w:t>
+      </w:r>
+      <w:r>
+        <w:t>)</w:t>
       </w:r>
     </w:p>
     <w:p>
@@ -1054,11 +1030,15 @@
           <w:numId w:val="2"/>
         </w:numPr>
       </w:pPr>
-      <w:proofErr w:type="spellStart"/>
-      <w:r>
-        <w:t>PositionN-S</w:t>
-      </w:r>
-      <w:proofErr w:type="spellEnd"/>
+      <w:r>
+        <w:t>Position</w:t>
+      </w:r>
+      <w:r>
+        <w:t xml:space="preserve"> </w:t>
+      </w:r>
+      <w:r>
+        <w:t>N-S</w:t>
+      </w:r>
     </w:p>
     <w:p>
       <w:pPr>
@@ -1068,13 +1048,14 @@
           <w:numId w:val="2"/>
         </w:numPr>
       </w:pPr>
-      <w:proofErr w:type="spellStart"/>
-      <w:r>
-        <w:t>PositionO</w:t>
-      </w:r>
-      <w:proofErr w:type="spellEnd"/>
-      <w:r>
-        <w:t>-E</w:t>
+      <w:r>
+        <w:t>Position</w:t>
+      </w:r>
+      <w:r>
+        <w:t xml:space="preserve"> </w:t>
+      </w:r>
+      <w:r>
+        <w:t>O-E</w:t>
       </w:r>
     </w:p>
     <w:p>
@@ -1129,30 +1110,927 @@
       <w:pPr>
         <w:pStyle w:val="Titre1"/>
       </w:pPr>
-      <w:proofErr w:type="spellStart"/>
-      <w:r>
-        <w:t>UseCases</w:t>
-      </w:r>
-      <w:proofErr w:type="spellEnd"/>
+      <w:r>
+        <w:t>Use Cases</w:t>
+      </w:r>
       <w:r>
         <w:t xml:space="preserve"> et Scénarios</w:t>
       </w:r>
     </w:p>
     <w:p/>
+    <w:p/>
+    <w:p/>
+    <w:p/>
+    <w:p/>
+    <w:p/>
+    <w:p/>
+    <w:p/>
+    <w:p/>
+    <w:p/>
+    <w:p/>
+    <w:p/>
+    <w:p/>
     <w:p>
       <w:pPr>
         <w:pStyle w:val="Titre1"/>
       </w:pPr>
       <w:r>
+        <w:lastRenderedPageBreak/>
         <w:t>Présentation détaillée des fonctionnalités</w:t>
       </w:r>
       <w:r>
         <w:t xml:space="preserve"> </w:t>
       </w:r>
     </w:p>
-    <w:p>
+    <w:p/>
+    <w:p/>
+    <w:p>
+      <w:pPr>
+        <w:rPr>
+          <w:sz w:val="32"/>
+        </w:rPr>
+      </w:pPr>
+      <w:r>
+        <w:rPr>
+          <w:sz w:val="32"/>
+        </w:rPr>
+        <w:t>La page Accueil</w:t>
+      </w:r>
+      <w:r>
+        <w:rPr>
+          <w:sz w:val="32"/>
+        </w:rPr>
+        <w:t> :</w:t>
+      </w:r>
+    </w:p>
+    <w:p>
+      <w:pPr>
+        <w:pStyle w:val="Paragraphedeliste"/>
+        <w:numPr>
+          <w:ilvl w:val="0"/>
+          <w:numId w:val="4"/>
+        </w:numPr>
+      </w:pPr>
+      <w:r>
+        <w:t>Le logo en haut à droite</w:t>
+      </w:r>
+    </w:p>
+    <w:p>
+      <w:pPr>
+        <w:pStyle w:val="Paragraphedeliste"/>
+        <w:numPr>
+          <w:ilvl w:val="0"/>
+          <w:numId w:val="4"/>
+        </w:numPr>
+      </w:pPr>
+      <w:r>
+        <w:t xml:space="preserve">En haut à gauche qui redirige vers les pages correspondantes </w:t>
+      </w:r>
+    </w:p>
+    <w:p>
+      <w:pPr>
+        <w:pStyle w:val="Paragraphedeliste"/>
+        <w:numPr>
+          <w:ilvl w:val="0"/>
+          <w:numId w:val="4"/>
+        </w:numPr>
+      </w:pPr>
+      <w:r>
+        <w:t>Un outil « trier par » pour li</w:t>
+      </w:r>
+      <w:r>
+        <w:t>ster selon la date, titre et auteur (alphabétique)</w:t>
+      </w:r>
+    </w:p>
+    <w:p>
+      <w:pPr>
+        <w:pStyle w:val="Paragraphedeliste"/>
+        <w:numPr>
+          <w:ilvl w:val="0"/>
+          <w:numId w:val="4"/>
+        </w:numPr>
+      </w:pPr>
+      <w:r>
+        <w:t xml:space="preserve">Un filtre par animaux </w:t>
+      </w:r>
+      <w:r>
+        <w:t>(liste</w:t>
+      </w:r>
+      <w:r>
+        <w:t xml:space="preserve"> prédéfinie)</w:t>
+      </w:r>
+    </w:p>
+    <w:p>
+      <w:pPr>
+        <w:pStyle w:val="Paragraphedeliste"/>
+        <w:numPr>
+          <w:ilvl w:val="0"/>
+          <w:numId w:val="4"/>
+        </w:numPr>
+      </w:pPr>
+      <w:r>
+        <w:t>Un filtre par région (liste prédéfinie)</w:t>
+      </w:r>
+    </w:p>
+    <w:p>
+      <w:pPr>
+        <w:pStyle w:val="Paragraphedeliste"/>
+        <w:numPr>
+          <w:ilvl w:val="0"/>
+          <w:numId w:val="4"/>
+        </w:numPr>
+      </w:pPr>
+      <w:r>
+        <w:t xml:space="preserve">Une recherche pour les auteurs </w:t>
+      </w:r>
+    </w:p>
+    <w:p>
+      <w:pPr>
+        <w:pStyle w:val="Paragraphedeliste"/>
+        <w:numPr>
+          <w:ilvl w:val="0"/>
+          <w:numId w:val="4"/>
+        </w:numPr>
+      </w:pPr>
+      <w:r>
+        <w:t>Des images de présentations (la première de l’album) qui redirige vers l’album</w:t>
+      </w:r>
+    </w:p>
+    <w:p>
+      <w:pPr>
+        <w:pStyle w:val="Paragraphedeliste"/>
+        <w:numPr>
+          <w:ilvl w:val="0"/>
+          <w:numId w:val="4"/>
+        </w:numPr>
+      </w:pPr>
+      <w:r>
+        <w:t>Les images s’agrandissent quand on passe dessus</w:t>
+      </w:r>
+      <w:r>
+        <w:t xml:space="preserve"> </w:t>
+      </w:r>
+    </w:p>
+    <w:p>
+      <w:pPr>
+        <w:pStyle w:val="Paragraphedeliste"/>
+        <w:numPr>
+          <w:ilvl w:val="0"/>
+          <w:numId w:val="4"/>
+        </w:numPr>
+      </w:pPr>
+      <w:r>
+        <w:t>Le titre et le lieu de chaque album</w:t>
+      </w:r>
+    </w:p>
+    <w:p>
+      <w:pPr>
+        <w:pStyle w:val="Paragraphedeliste"/>
+      </w:pPr>
+    </w:p>
+    <w:p>
+      <w:pPr>
+        <w:pStyle w:val="Paragraphedeliste"/>
+      </w:pPr>
+    </w:p>
+    <w:p>
+      <w:pPr>
+        <w:pStyle w:val="Paragraphedeliste"/>
+      </w:pPr>
+    </w:p>
+    <w:p>
+      <w:pPr>
+        <w:pStyle w:val="Paragraphedeliste"/>
+      </w:pPr>
+    </w:p>
+    <w:p>
+      <w:r>
+        <w:pict>
+          <v:shapetype id="_x0000_t75" coordsize="21600,21600" o:spt="75" o:preferrelative="t" path="m@4@5l@4@11@9@11@9@5xe" filled="f" stroked="f">
+            <v:stroke joinstyle="miter"/>
+            <v:formulas>
+              <v:f eqn="if lineDrawn pixelLineWidth 0"/>
+              <v:f eqn="sum @0 1 0"/>
+              <v:f eqn="sum 0 0 @1"/>
+              <v:f eqn="prod @2 1 2"/>
+              <v:f eqn="prod @3 21600 pixelWidth"/>
+              <v:f eqn="prod @3 21600 pixelHeight"/>
+              <v:f eqn="sum @0 0 1"/>
+              <v:f eqn="prod @6 1 2"/>
+              <v:f eqn="prod @7 21600 pixelWidth"/>
+              <v:f eqn="sum @8 21600 0"/>
+              <v:f eqn="prod @7 21600 pixelHeight"/>
+              <v:f eqn="sum @10 21600 0"/>
+            </v:formulas>
+            <v:path o:extrusionok="f" gradientshapeok="t" o:connecttype="rect"/>
+            <o:lock v:ext="edit" aspectratio="t"/>
+          </v:shapetype>
+          <v:shape id="_x0000_i1033" type="#_x0000_t75" style="width:453.4pt;height:320.4pt">
+            <v:imagedata r:id="rId8" o:title="Page accueil PC"/>
+          </v:shape>
+        </w:pict>
+      </w:r>
+    </w:p>
+    <w:p>
+      <w:pPr>
+        <w:tabs>
+          <w:tab w:val="left" w:pos="3915"/>
+        </w:tabs>
+      </w:pPr>
+    </w:p>
+    <w:p>
+      <w:pPr>
+        <w:rPr>
+          <w:sz w:val="32"/>
+        </w:rPr>
+      </w:pPr>
+    </w:p>
+    <w:p>
+      <w:pPr>
+        <w:rPr>
+          <w:sz w:val="32"/>
+        </w:rPr>
+      </w:pPr>
+    </w:p>
+    <w:p>
+      <w:pPr>
+        <w:rPr>
+          <w:sz w:val="32"/>
+        </w:rPr>
+      </w:pPr>
+    </w:p>
+    <w:p>
+      <w:pPr>
+        <w:rPr>
+          <w:sz w:val="32"/>
+        </w:rPr>
+      </w:pPr>
+      <w:r>
+        <w:rPr>
+          <w:sz w:val="32"/>
+        </w:rPr>
+        <w:t>La page</w:t>
+      </w:r>
+      <w:r>
+        <w:rPr>
+          <w:sz w:val="32"/>
+        </w:rPr>
+        <w:t> </w:t>
+      </w:r>
+      <w:r>
+        <w:rPr>
+          <w:sz w:val="32"/>
+        </w:rPr>
+        <w:t xml:space="preserve">inscription et connexion </w:t>
+      </w:r>
+      <w:r>
+        <w:rPr>
+          <w:sz w:val="32"/>
+        </w:rPr>
+        <w:t>:</w:t>
+      </w:r>
+    </w:p>
+    <w:p>
+      <w:pPr>
+        <w:pStyle w:val="Paragraphedeliste"/>
+        <w:numPr>
+          <w:ilvl w:val="0"/>
+          <w:numId w:val="4"/>
+        </w:numPr>
+        <w:rPr>
+          <w:sz w:val="32"/>
+        </w:rPr>
+      </w:pPr>
+      <w:r>
+        <w:t xml:space="preserve">Le logo en haut à droite </w:t>
+      </w:r>
+    </w:p>
+    <w:p>
+      <w:pPr>
+        <w:pStyle w:val="Paragraphedeliste"/>
+        <w:numPr>
+          <w:ilvl w:val="0"/>
+          <w:numId w:val="4"/>
+        </w:numPr>
+        <w:rPr>
+          <w:sz w:val="32"/>
+        </w:rPr>
+      </w:pPr>
+      <w:r>
+        <w:t>Des champs de pour entrer les données (avec vérification pour l’e-mail)</w:t>
+      </w:r>
+    </w:p>
+    <w:p>
+      <w:pPr>
+        <w:pStyle w:val="Paragraphedeliste"/>
+        <w:numPr>
+          <w:ilvl w:val="0"/>
+          <w:numId w:val="4"/>
+        </w:numPr>
+        <w:rPr>
+          <w:sz w:val="32"/>
+        </w:rPr>
+      </w:pPr>
+      <w:r>
+        <w:t xml:space="preserve">Un bouton de confirmation qui affiche soit la page d’accueil ou rougit les champs incorrects </w:t>
+      </w:r>
+    </w:p>
+    <w:p>
+      <w:pPr>
+        <w:pStyle w:val="Paragraphedeliste"/>
+        <w:rPr>
+          <w:sz w:val="32"/>
+        </w:rPr>
+      </w:pPr>
+    </w:p>
+    <w:p>
+      <w:pPr>
+        <w:rPr>
+          <w:sz w:val="32"/>
+        </w:rPr>
+      </w:pPr>
+    </w:p>
+    <w:p>
+      <w:pPr>
+        <w:pStyle w:val="Paragraphedeliste"/>
+        <w:rPr>
+          <w:sz w:val="32"/>
+        </w:rPr>
+      </w:pPr>
+      <w:r>
+        <w:pict>
+          <v:shape id="_x0000_i1036" type="#_x0000_t75" style="width:470.8pt;height:282.45pt">
+            <v:imagedata r:id="rId9" o:title="page connexion_inscription"/>
+          </v:shape>
+        </w:pict>
+      </w:r>
+    </w:p>
+    <w:p>
+      <w:pPr>
+        <w:pStyle w:val="Paragraphedeliste"/>
+        <w:rPr>
+          <w:sz w:val="32"/>
+        </w:rPr>
+      </w:pPr>
+    </w:p>
+    <w:p>
+      <w:pPr>
+        <w:rPr>
+          <w:sz w:val="32"/>
+        </w:rPr>
+      </w:pPr>
+    </w:p>
+    <w:p>
+      <w:pPr>
+        <w:rPr>
+          <w:sz w:val="32"/>
+        </w:rPr>
+      </w:pPr>
+    </w:p>
+    <w:p>
+      <w:pPr>
+        <w:rPr>
+          <w:sz w:val="32"/>
+        </w:rPr>
+      </w:pPr>
+    </w:p>
+    <w:p>
+      <w:pPr>
+        <w:rPr>
+          <w:sz w:val="32"/>
+        </w:rPr>
+      </w:pPr>
+    </w:p>
+    <w:p>
+      <w:pPr>
+        <w:rPr>
+          <w:sz w:val="32"/>
+        </w:rPr>
+      </w:pPr>
+    </w:p>
+    <w:p>
+      <w:pPr>
+        <w:rPr>
+          <w:sz w:val="32"/>
+        </w:rPr>
+      </w:pPr>
+    </w:p>
+    <w:p>
+      <w:pPr>
+        <w:rPr>
+          <w:sz w:val="32"/>
+        </w:rPr>
+      </w:pPr>
+    </w:p>
+    <w:p>
+      <w:pPr>
+        <w:rPr>
+          <w:sz w:val="32"/>
+        </w:rPr>
+      </w:pPr>
+      <w:r>
+        <w:rPr>
+          <w:sz w:val="32"/>
+        </w:rPr>
+        <w:lastRenderedPageBreak/>
+        <w:t xml:space="preserve">Page Compte </w:t>
+      </w:r>
+    </w:p>
+    <w:p>
+      <w:pPr>
+        <w:pStyle w:val="Paragraphedeliste"/>
+        <w:numPr>
+          <w:ilvl w:val="0"/>
+          <w:numId w:val="4"/>
+        </w:numPr>
+        <w:rPr>
+          <w:sz w:val="32"/>
+        </w:rPr>
+      </w:pPr>
+      <w:r>
+        <w:t>L’avatar du compte (modifiable si double-clique)</w:t>
+      </w:r>
+    </w:p>
+    <w:p>
+      <w:pPr>
+        <w:pStyle w:val="Paragraphedeliste"/>
+        <w:numPr>
+          <w:ilvl w:val="0"/>
+          <w:numId w:val="4"/>
+        </w:numPr>
+        <w:rPr>
+          <w:sz w:val="32"/>
+        </w:rPr>
+      </w:pPr>
+      <w:r>
+        <w:t>Les informations du compte avec une description</w:t>
+      </w:r>
+    </w:p>
+    <w:p>
+      <w:pPr>
+        <w:pStyle w:val="Paragraphedeliste"/>
+        <w:numPr>
+          <w:ilvl w:val="0"/>
+          <w:numId w:val="4"/>
+        </w:numPr>
+        <w:rPr>
+          <w:sz w:val="32"/>
+        </w:rPr>
+      </w:pPr>
+      <w:r>
+        <w:t>Une liste avec les premières images des albums</w:t>
+      </w:r>
+    </w:p>
+    <w:p>
+      <w:pPr>
+        <w:pStyle w:val="Paragraphedeliste"/>
+        <w:numPr>
+          <w:ilvl w:val="0"/>
+          <w:numId w:val="4"/>
+        </w:numPr>
+        <w:rPr>
+          <w:sz w:val="32"/>
+        </w:rPr>
+      </w:pPr>
+      <w:r>
+        <w:t xml:space="preserve">Un bouton pour modifier les données </w:t>
+      </w:r>
+    </w:p>
+    <w:p>
+      <w:pPr>
+        <w:pStyle w:val="Paragraphedeliste"/>
+        <w:numPr>
+          <w:ilvl w:val="0"/>
+          <w:numId w:val="4"/>
+        </w:numPr>
+        <w:rPr>
+          <w:sz w:val="32"/>
+        </w:rPr>
+      </w:pPr>
+      <w:r>
+        <w:t xml:space="preserve">On peut modifier un album depuis les rouages à droite des images </w:t>
+      </w:r>
+    </w:p>
+    <w:p>
+      <w:pPr>
+        <w:pStyle w:val="Paragraphedeliste"/>
+        <w:numPr>
+          <w:ilvl w:val="0"/>
+          <w:numId w:val="4"/>
+        </w:numPr>
+        <w:rPr>
+          <w:sz w:val="32"/>
+        </w:rPr>
+      </w:pPr>
+      <w:r>
+        <w:t>On peut ajouter un album depuis le bouton « Add »</w:t>
+      </w:r>
+    </w:p>
+    <w:p>
+      <w:pPr>
+        <w:rPr>
+          <w:sz w:val="32"/>
+        </w:rPr>
+      </w:pPr>
+    </w:p>
+    <w:p>
+      <w:pPr>
+        <w:rPr>
+          <w:sz w:val="32"/>
+        </w:rPr>
+      </w:pPr>
+    </w:p>
+    <w:p>
+      <w:pPr>
+        <w:pStyle w:val="Paragraphedeliste"/>
+        <w:rPr>
+          <w:sz w:val="32"/>
+        </w:rPr>
+      </w:pPr>
+      <w:r>
+        <w:rPr>
+          <w:sz w:val="32"/>
+        </w:rPr>
+        <w:pict>
+          <v:shape id="_x0000_i1045" type="#_x0000_t75" style="width:452.95pt;height:261.45pt">
+            <v:imagedata r:id="rId10" o:title="Page account"/>
+          </v:shape>
+        </w:pict>
+      </w:r>
+    </w:p>
+    <w:p>
+      <w:pPr>
+        <w:rPr>
+          <w:sz w:val="32"/>
+        </w:rPr>
+      </w:pPr>
+    </w:p>
+    <w:p>
+      <w:pPr>
+        <w:rPr>
+          <w:sz w:val="32"/>
+        </w:rPr>
+      </w:pPr>
+    </w:p>
+    <w:p>
+      <w:pPr>
+        <w:rPr>
+          <w:sz w:val="32"/>
+        </w:rPr>
+      </w:pPr>
+    </w:p>
+    <w:p>
+      <w:pPr>
+        <w:tabs>
+          <w:tab w:val="left" w:pos="3915"/>
+        </w:tabs>
+      </w:pPr>
+    </w:p>
+    <w:p>
+      <w:pPr>
+        <w:tabs>
+          <w:tab w:val="left" w:pos="3915"/>
+        </w:tabs>
+      </w:pPr>
+    </w:p>
+    <w:p>
+      <w:pPr>
+        <w:tabs>
+          <w:tab w:val="left" w:pos="3915"/>
+        </w:tabs>
+      </w:pPr>
+    </w:p>
+    <w:p>
+      <w:pPr>
+        <w:tabs>
+          <w:tab w:val="left" w:pos="3915"/>
+        </w:tabs>
+      </w:pPr>
+    </w:p>
+    <w:p>
+      <w:pPr>
+        <w:tabs>
+          <w:tab w:val="left" w:pos="3915"/>
+        </w:tabs>
+      </w:pPr>
+    </w:p>
+    <w:p>
+      <w:pPr>
+        <w:tabs>
+          <w:tab w:val="left" w:pos="3915"/>
+        </w:tabs>
+      </w:pPr>
+    </w:p>
+    <w:p>
+      <w:pPr>
+        <w:tabs>
+          <w:tab w:val="left" w:pos="3915"/>
+        </w:tabs>
+      </w:pPr>
+    </w:p>
+    <w:p>
+      <w:pPr>
+        <w:tabs>
+          <w:tab w:val="left" w:pos="3915"/>
+        </w:tabs>
+        <w:rPr>
+          <w:sz w:val="32"/>
+        </w:rPr>
+      </w:pPr>
+      <w:r>
+        <w:rPr>
+          <w:sz w:val="32"/>
+        </w:rPr>
+        <w:t>Page Ajout / Modification</w:t>
+      </w:r>
+    </w:p>
+    <w:p>
+      <w:pPr>
+        <w:pStyle w:val="Paragraphedeliste"/>
+        <w:numPr>
+          <w:ilvl w:val="0"/>
+          <w:numId w:val="4"/>
+        </w:numPr>
+        <w:tabs>
+          <w:tab w:val="left" w:pos="3915"/>
+        </w:tabs>
+      </w:pPr>
+      <w:r>
+        <w:t xml:space="preserve">Une </w:t>
+      </w:r>
+      <w:r>
+        <w:t>case qui affiche une image (agrandissable en cliquant dessus) avec des flèches pour parcourir les images</w:t>
+      </w:r>
+    </w:p>
+    <w:p>
+      <w:pPr>
+        <w:pStyle w:val="Paragraphedeliste"/>
+        <w:numPr>
+          <w:ilvl w:val="0"/>
+          <w:numId w:val="4"/>
+        </w:numPr>
+        <w:tabs>
+          <w:tab w:val="left" w:pos="3915"/>
+        </w:tabs>
+      </w:pPr>
+      <w:r>
+        <w:t xml:space="preserve">Des champs sur la droite de l’image pour modifier les données </w:t>
+      </w:r>
+    </w:p>
+    <w:p>
+      <w:pPr>
+        <w:pStyle w:val="Paragraphedeliste"/>
+        <w:numPr>
+          <w:ilvl w:val="0"/>
+          <w:numId w:val="4"/>
+        </w:numPr>
+        <w:tabs>
+          <w:tab w:val="left" w:pos="3915"/>
+        </w:tabs>
+      </w:pPr>
+      <w:r>
+        <w:t>On peut modifier l’image (rogner / orientation) avec le rouage à droite de l’image</w:t>
+      </w:r>
+    </w:p>
+    <w:p>
+      <w:pPr>
+        <w:pStyle w:val="Paragraphedeliste"/>
+        <w:numPr>
+          <w:ilvl w:val="0"/>
+          <w:numId w:val="4"/>
+        </w:numPr>
+        <w:tabs>
+          <w:tab w:val="left" w:pos="3915"/>
+        </w:tabs>
+      </w:pPr>
+      <w:r>
+        <w:t xml:space="preserve"> Une description sous l’image </w:t>
+      </w:r>
+    </w:p>
+    <w:p>
+      <w:pPr>
+        <w:pStyle w:val="Paragraphedeliste"/>
+        <w:numPr>
+          <w:ilvl w:val="0"/>
+          <w:numId w:val="4"/>
+        </w:numPr>
+        <w:tabs>
+          <w:tab w:val="left" w:pos="3915"/>
+        </w:tabs>
+      </w:pPr>
+      <w:r>
+        <w:t xml:space="preserve">Un bouton « Add » en bas pour ajouter la position géographique </w:t>
+      </w:r>
+    </w:p>
+    <w:p>
+      <w:pPr>
+        <w:pStyle w:val="Paragraphedeliste"/>
+        <w:numPr>
+          <w:ilvl w:val="0"/>
+          <w:numId w:val="4"/>
+        </w:numPr>
+        <w:tabs>
+          <w:tab w:val="left" w:pos="3915"/>
+        </w:tabs>
+      </w:pPr>
+      <w:r>
+        <w:t xml:space="preserve">Une liste des images à droite avec un bouton « Add » pour en ajouter </w:t>
+      </w:r>
+    </w:p>
+    <w:p>
+      <w:pPr>
+        <w:tabs>
+          <w:tab w:val="left" w:pos="3915"/>
+        </w:tabs>
+        <w:rPr>
+          <w:sz w:val="32"/>
+        </w:rPr>
+      </w:pPr>
+    </w:p>
+    <w:p>
+      <w:pPr>
+        <w:pStyle w:val="Paragraphedeliste"/>
+        <w:numPr>
+          <w:ilvl w:val="0"/>
+          <w:numId w:val="4"/>
+        </w:numPr>
+        <w:tabs>
+          <w:tab w:val="left" w:pos="3915"/>
+        </w:tabs>
+      </w:pPr>
+      <w:r>
+        <w:pict>
+          <v:shape id="_x0000_i1046" type="#_x0000_t75" style="width:453.15pt;height:281.55pt">
+            <v:imagedata r:id="rId11" o:title="Page Ajout_Modifcation"/>
+          </v:shape>
+        </w:pict>
+      </w:r>
+    </w:p>
+    <w:p/>
+    <w:p/>
+    <w:p>
+      <w:pPr>
+        <w:tabs>
+          <w:tab w:val="left" w:pos="915"/>
+        </w:tabs>
+      </w:pPr>
+      <w:r>
+        <w:tab/>
+      </w:r>
+    </w:p>
+    <w:p>
+      <w:pPr>
+        <w:tabs>
+          <w:tab w:val="left" w:pos="915"/>
+        </w:tabs>
+      </w:pPr>
+    </w:p>
+    <w:p>
+      <w:pPr>
+        <w:tabs>
+          <w:tab w:val="left" w:pos="915"/>
+        </w:tabs>
+      </w:pPr>
+    </w:p>
+    <w:p>
+      <w:pPr>
+        <w:tabs>
+          <w:tab w:val="left" w:pos="915"/>
+        </w:tabs>
+      </w:pPr>
+    </w:p>
+    <w:p>
+      <w:pPr>
+        <w:tabs>
+          <w:tab w:val="left" w:pos="915"/>
+        </w:tabs>
+      </w:pPr>
+    </w:p>
+    <w:p>
+      <w:pPr>
+        <w:tabs>
+          <w:tab w:val="left" w:pos="915"/>
+        </w:tabs>
+      </w:pPr>
+    </w:p>
+    <w:p>
+      <w:pPr>
+        <w:tabs>
+          <w:tab w:val="left" w:pos="915"/>
+        </w:tabs>
+      </w:pPr>
+    </w:p>
+    <w:p>
+      <w:pPr>
+        <w:tabs>
+          <w:tab w:val="left" w:pos="915"/>
+        </w:tabs>
+      </w:pPr>
+    </w:p>
+    <w:p>
+      <w:pPr>
+        <w:tabs>
+          <w:tab w:val="left" w:pos="915"/>
+        </w:tabs>
+      </w:pPr>
+    </w:p>
+    <w:p>
+      <w:pPr>
+        <w:tabs>
+          <w:tab w:val="left" w:pos="915"/>
+        </w:tabs>
+        <w:rPr>
+          <w:sz w:val="32"/>
+        </w:rPr>
+      </w:pPr>
+      <w:r>
+        <w:rPr>
+          <w:sz w:val="32"/>
+        </w:rPr>
+        <w:t xml:space="preserve">Page modification </w:t>
+      </w:r>
+    </w:p>
+    <w:p>
+      <w:pPr>
+        <w:pStyle w:val="Paragraphedeliste"/>
+        <w:numPr>
+          <w:ilvl w:val="0"/>
+          <w:numId w:val="4"/>
+        </w:numPr>
+        <w:tabs>
+          <w:tab w:val="left" w:pos="915"/>
+        </w:tabs>
+      </w:pPr>
+      <w:r>
+        <w:t xml:space="preserve">Des champs pour entrer les données </w:t>
+      </w:r>
+    </w:p>
+    <w:p>
+      <w:pPr>
+        <w:pStyle w:val="Paragraphedeliste"/>
+        <w:numPr>
+          <w:ilvl w:val="0"/>
+          <w:numId w:val="4"/>
+        </w:numPr>
+        <w:tabs>
+          <w:tab w:val="left" w:pos="915"/>
+        </w:tabs>
+      </w:pPr>
+      <w:r>
+        <w:t xml:space="preserve">Des bouton pour entrer les données dans la base de donnée </w:t>
+      </w:r>
       <w:bookmarkStart w:id="0" w:name="_GoBack"/>
       <w:bookmarkEnd w:id="0"/>
+    </w:p>
+    <w:p>
+      <w:pPr>
+        <w:tabs>
+          <w:tab w:val="left" w:pos="915"/>
+        </w:tabs>
+        <w:rPr>
+          <w:sz w:val="32"/>
+        </w:rPr>
+      </w:pPr>
+    </w:p>
+    <w:p>
+      <w:pPr>
+        <w:tabs>
+          <w:tab w:val="left" w:pos="915"/>
+        </w:tabs>
+        <w:rPr>
+          <w:sz w:val="32"/>
+        </w:rPr>
+      </w:pPr>
+    </w:p>
+    <w:p>
+      <w:pPr>
+        <w:tabs>
+          <w:tab w:val="left" w:pos="915"/>
+        </w:tabs>
+        <w:rPr>
+          <w:sz w:val="32"/>
+        </w:rPr>
+      </w:pPr>
+    </w:p>
+    <w:p>
+      <w:pPr>
+        <w:tabs>
+          <w:tab w:val="left" w:pos="915"/>
+        </w:tabs>
+        <w:rPr>
+          <w:sz w:val="32"/>
+        </w:rPr>
+      </w:pPr>
+      <w:r>
+        <w:rPr>
+          <w:sz w:val="32"/>
+        </w:rPr>
+        <w:pict>
+          <v:shape id="_x0000_i1047" type="#_x0000_t75" style="width:506.8pt;height:304pt">
+            <v:imagedata r:id="rId12" o:title="Page modification data"/>
+          </v:shape>
+        </w:pict>
+      </w:r>
     </w:p>
     <w:sectPr>
       <w:type w:val="continuous"/>
@@ -1191,6 +2069,118 @@
     </w:lvl>
   </w:abstractNum>
   <w:abstractNum w:abstractNumId="1" w15:restartNumberingAfterBreak="0">
+    <w:nsid w:val="2D375A82"/>
+    <w:multiLevelType w:val="hybridMultilevel"/>
+    <w:tmpl w:val="3A0AF410"/>
+    <w:lvl w:ilvl="0" w:tplc="6A909484">
+      <w:numFmt w:val="bullet"/>
+      <w:lvlText w:val="-"/>
+      <w:lvlJc w:val="left"/>
+      <w:pPr>
+        <w:ind w:left="720" w:hanging="360"/>
+      </w:pPr>
+      <w:rPr>
+        <w:rFonts w:ascii="Calibri" w:eastAsiaTheme="minorHAnsi" w:hAnsi="Calibri" w:cs="Calibri" w:hint="default"/>
+      </w:rPr>
+    </w:lvl>
+    <w:lvl w:ilvl="1" w:tplc="100C0003" w:tentative="1">
+      <w:start w:val="1"/>
+      <w:numFmt w:val="bullet"/>
+      <w:lvlText w:val="o"/>
+      <w:lvlJc w:val="left"/>
+      <w:pPr>
+        <w:ind w:left="1440" w:hanging="360"/>
+      </w:pPr>
+      <w:rPr>
+        <w:rFonts w:ascii="Courier New" w:hAnsi="Courier New" w:cs="Courier New" w:hint="default"/>
+      </w:rPr>
+    </w:lvl>
+    <w:lvl w:ilvl="2" w:tplc="100C0005" w:tentative="1">
+      <w:start w:val="1"/>
+      <w:numFmt w:val="bullet"/>
+      <w:lvlText w:val=""/>
+      <w:lvlJc w:val="left"/>
+      <w:pPr>
+        <w:ind w:left="2160" w:hanging="360"/>
+      </w:pPr>
+      <w:rPr>
+        <w:rFonts w:ascii="Wingdings" w:hAnsi="Wingdings" w:hint="default"/>
+      </w:rPr>
+    </w:lvl>
+    <w:lvl w:ilvl="3" w:tplc="100C0001" w:tentative="1">
+      <w:start w:val="1"/>
+      <w:numFmt w:val="bullet"/>
+      <w:lvlText w:val=""/>
+      <w:lvlJc w:val="left"/>
+      <w:pPr>
+        <w:ind w:left="2880" w:hanging="360"/>
+      </w:pPr>
+      <w:rPr>
+        <w:rFonts w:ascii="Symbol" w:hAnsi="Symbol" w:hint="default"/>
+      </w:rPr>
+    </w:lvl>
+    <w:lvl w:ilvl="4" w:tplc="100C0003" w:tentative="1">
+      <w:start w:val="1"/>
+      <w:numFmt w:val="bullet"/>
+      <w:lvlText w:val="o"/>
+      <w:lvlJc w:val="left"/>
+      <w:pPr>
+        <w:ind w:left="3600" w:hanging="360"/>
+      </w:pPr>
+      <w:rPr>
+        <w:rFonts w:ascii="Courier New" w:hAnsi="Courier New" w:cs="Courier New" w:hint="default"/>
+      </w:rPr>
+    </w:lvl>
+    <w:lvl w:ilvl="5" w:tplc="100C0005" w:tentative="1">
+      <w:start w:val="1"/>
+      <w:numFmt w:val="bullet"/>
+      <w:lvlText w:val=""/>
+      <w:lvlJc w:val="left"/>
+      <w:pPr>
+        <w:ind w:left="4320" w:hanging="360"/>
+      </w:pPr>
+      <w:rPr>
+        <w:rFonts w:ascii="Wingdings" w:hAnsi="Wingdings" w:hint="default"/>
+      </w:rPr>
+    </w:lvl>
+    <w:lvl w:ilvl="6" w:tplc="100C0001" w:tentative="1">
+      <w:start w:val="1"/>
+      <w:numFmt w:val="bullet"/>
+      <w:lvlText w:val=""/>
+      <w:lvlJc w:val="left"/>
+      <w:pPr>
+        <w:ind w:left="5040" w:hanging="360"/>
+      </w:pPr>
+      <w:rPr>
+        <w:rFonts w:ascii="Symbol" w:hAnsi="Symbol" w:hint="default"/>
+      </w:rPr>
+    </w:lvl>
+    <w:lvl w:ilvl="7" w:tplc="100C0003" w:tentative="1">
+      <w:start w:val="1"/>
+      <w:numFmt w:val="bullet"/>
+      <w:lvlText w:val="o"/>
+      <w:lvlJc w:val="left"/>
+      <w:pPr>
+        <w:ind w:left="5760" w:hanging="360"/>
+      </w:pPr>
+      <w:rPr>
+        <w:rFonts w:ascii="Courier New" w:hAnsi="Courier New" w:cs="Courier New" w:hint="default"/>
+      </w:rPr>
+    </w:lvl>
+    <w:lvl w:ilvl="8" w:tplc="100C0005" w:tentative="1">
+      <w:start w:val="1"/>
+      <w:numFmt w:val="bullet"/>
+      <w:lvlText w:val=""/>
+      <w:lvlJc w:val="left"/>
+      <w:pPr>
+        <w:ind w:left="6480" w:hanging="360"/>
+      </w:pPr>
+      <w:rPr>
+        <w:rFonts w:ascii="Wingdings" w:hAnsi="Wingdings" w:hint="default"/>
+      </w:rPr>
+    </w:lvl>
+  </w:abstractNum>
+  <w:abstractNum w:abstractNumId="2" w15:restartNumberingAfterBreak="0">
     <w:nsid w:val="352C1591"/>
     <w:multiLevelType w:val="hybridMultilevel"/>
     <w:tmpl w:val="BC52465C"/>
@@ -1303,10 +2293,128 @@
       </w:rPr>
     </w:lvl>
   </w:abstractNum>
+  <w:abstractNum w:abstractNumId="3" w15:restartNumberingAfterBreak="0">
+    <w:nsid w:val="6589143A"/>
+    <w:multiLevelType w:val="hybridMultilevel"/>
+    <w:tmpl w:val="61D0E254"/>
+    <w:lvl w:ilvl="0" w:tplc="BA58369C">
+      <w:numFmt w:val="bullet"/>
+      <w:lvlText w:val="-"/>
+      <w:lvlJc w:val="left"/>
+      <w:pPr>
+        <w:ind w:left="1065" w:hanging="360"/>
+      </w:pPr>
+      <w:rPr>
+        <w:rFonts w:ascii="Calibri" w:eastAsiaTheme="minorHAnsi" w:hAnsi="Calibri" w:cs="Calibri" w:hint="default"/>
+      </w:rPr>
+    </w:lvl>
+    <w:lvl w:ilvl="1" w:tplc="100C0003" w:tentative="1">
+      <w:start w:val="1"/>
+      <w:numFmt w:val="bullet"/>
+      <w:lvlText w:val="o"/>
+      <w:lvlJc w:val="left"/>
+      <w:pPr>
+        <w:ind w:left="1785" w:hanging="360"/>
+      </w:pPr>
+      <w:rPr>
+        <w:rFonts w:ascii="Courier New" w:hAnsi="Courier New" w:cs="Courier New" w:hint="default"/>
+      </w:rPr>
+    </w:lvl>
+    <w:lvl w:ilvl="2" w:tplc="100C0005" w:tentative="1">
+      <w:start w:val="1"/>
+      <w:numFmt w:val="bullet"/>
+      <w:lvlText w:val=""/>
+      <w:lvlJc w:val="left"/>
+      <w:pPr>
+        <w:ind w:left="2505" w:hanging="360"/>
+      </w:pPr>
+      <w:rPr>
+        <w:rFonts w:ascii="Wingdings" w:hAnsi="Wingdings" w:hint="default"/>
+      </w:rPr>
+    </w:lvl>
+    <w:lvl w:ilvl="3" w:tplc="100C0001" w:tentative="1">
+      <w:start w:val="1"/>
+      <w:numFmt w:val="bullet"/>
+      <w:lvlText w:val=""/>
+      <w:lvlJc w:val="left"/>
+      <w:pPr>
+        <w:ind w:left="3225" w:hanging="360"/>
+      </w:pPr>
+      <w:rPr>
+        <w:rFonts w:ascii="Symbol" w:hAnsi="Symbol" w:hint="default"/>
+      </w:rPr>
+    </w:lvl>
+    <w:lvl w:ilvl="4" w:tplc="100C0003" w:tentative="1">
+      <w:start w:val="1"/>
+      <w:numFmt w:val="bullet"/>
+      <w:lvlText w:val="o"/>
+      <w:lvlJc w:val="left"/>
+      <w:pPr>
+        <w:ind w:left="3945" w:hanging="360"/>
+      </w:pPr>
+      <w:rPr>
+        <w:rFonts w:ascii="Courier New" w:hAnsi="Courier New" w:cs="Courier New" w:hint="default"/>
+      </w:rPr>
+    </w:lvl>
+    <w:lvl w:ilvl="5" w:tplc="100C0005" w:tentative="1">
+      <w:start w:val="1"/>
+      <w:numFmt w:val="bullet"/>
+      <w:lvlText w:val=""/>
+      <w:lvlJc w:val="left"/>
+      <w:pPr>
+        <w:ind w:left="4665" w:hanging="360"/>
+      </w:pPr>
+      <w:rPr>
+        <w:rFonts w:ascii="Wingdings" w:hAnsi="Wingdings" w:hint="default"/>
+      </w:rPr>
+    </w:lvl>
+    <w:lvl w:ilvl="6" w:tplc="100C0001" w:tentative="1">
+      <w:start w:val="1"/>
+      <w:numFmt w:val="bullet"/>
+      <w:lvlText w:val=""/>
+      <w:lvlJc w:val="left"/>
+      <w:pPr>
+        <w:ind w:left="5385" w:hanging="360"/>
+      </w:pPr>
+      <w:rPr>
+        <w:rFonts w:ascii="Symbol" w:hAnsi="Symbol" w:hint="default"/>
+      </w:rPr>
+    </w:lvl>
+    <w:lvl w:ilvl="7" w:tplc="100C0003" w:tentative="1">
+      <w:start w:val="1"/>
+      <w:numFmt w:val="bullet"/>
+      <w:lvlText w:val="o"/>
+      <w:lvlJc w:val="left"/>
+      <w:pPr>
+        <w:ind w:left="6105" w:hanging="360"/>
+      </w:pPr>
+      <w:rPr>
+        <w:rFonts w:ascii="Courier New" w:hAnsi="Courier New" w:cs="Courier New" w:hint="default"/>
+      </w:rPr>
+    </w:lvl>
+    <w:lvl w:ilvl="8" w:tplc="100C0005" w:tentative="1">
+      <w:start w:val="1"/>
+      <w:numFmt w:val="bullet"/>
+      <w:lvlText w:val=""/>
+      <w:lvlJc w:val="left"/>
+      <w:pPr>
+        <w:ind w:left="6825" w:hanging="360"/>
+      </w:pPr>
+      <w:rPr>
+        <w:rFonts w:ascii="Wingdings" w:hAnsi="Wingdings" w:hint="default"/>
+      </w:rPr>
+    </w:lvl>
+  </w:abstractNum>
   <w:num w:numId="1">
     <w:abstractNumId w:val="0"/>
   </w:num>
   <w:num w:numId="2">
+    <w:abstractNumId w:val="2"/>
+  </w:num>
+  <w:num w:numId="3">
+    <w:abstractNumId w:val="3"/>
+  </w:num>
+  <w:num w:numId="4">
     <w:abstractNumId w:val="1"/>
   </w:num>
 </w:numbering>

</xml_diff>